<commit_message>
Added .gitignore to ignore files that follow the pattern of temporary files form the .docx format files
</commit_message>
<xml_diff>
--- a/documents/Azure_Fundamentals_Task_Gustavo_Adolfo_Carrillo_Camacho.docx
+++ b/documents/Azure_Fundamentals_Task_Gustavo_Adolfo_Carrillo_Camacho.docx
@@ -1476,12 +1476,21 @@
       <w:r>
         <w:t xml:space="preserve"> then click </w:t>
       </w:r>
+      <w:proofErr w:type="gramStart"/>
       <w:r>
         <w:rPr>
           <w:b/>
           <w:bCs/>
         </w:rPr>
-        <w:t>New repository</w:t>
+        <w:t>New</w:t>
+      </w:r>
+      <w:proofErr w:type="gramEnd"/>
+      <w:r>
+        <w:rPr>
+          <w:b/>
+          <w:bCs/>
+        </w:rPr>
+        <w:t xml:space="preserve"> repository</w:t>
       </w:r>
       <w:r>
         <w:t>.</w:t>
@@ -3509,7 +3518,15 @@
         <w:jc w:val="both"/>
       </w:pPr>
       <w:r>
-        <w:t>Please note that the CI/CD jobs and actions are configured and managed by Azure Cloud. This configuration can be found in the root directory of the project's GitHub repository, specifically in the .github/workflows folder. Inside this folder, you will find the .yml file that automates the entire deployment workflow on Azure Cloud.</w:t>
+        <w:t>Please note that the CI/CD jobs and actions are configured and managed by Azure Cloud. This configuration can be found in the root directory of the project's GitHub repository, specifically in the .</w:t>
+      </w:r>
+      <w:proofErr w:type="spellStart"/>
+      <w:r>
+        <w:t>github</w:t>
+      </w:r>
+      <w:proofErr w:type="spellEnd"/>
+      <w:r>
+        <w:t>/workflows folder. Inside this folder, you will find the .yml file that automates the entire deployment workflow on Azure Cloud.</w:t>
       </w:r>
     </w:p>
     <w:p>
@@ -6052,8 +6069,8 @@
   <w:rsids>
     <w:rsidRoot w:val="00B362EF"/>
     <w:rsid w:val="001B2182"/>
-    <w:rsid w:val="0036568B"/>
     <w:rsid w:val="003730AC"/>
+    <w:rsid w:val="007C01DF"/>
     <w:rsid w:val="00B362EF"/>
     <w:rsid w:val="00B54C49"/>
     <w:rsid w:val="00BF53F6"/>

</xml_diff>